<commit_message>
Add labs for ASD and AK.Add pract for OS.
</commit_message>
<xml_diff>
--- a/algorytmy i str danyh/labs zvits/Михалевич_ПЗ-23_ASD_lab3.docx
+++ b/algorytmy i str danyh/labs zvits/Михалевич_ПЗ-23_ASD_lab3.docx
@@ -103,7 +103,7 @@
                     <pic:cNvPicPr/>
                   </pic:nvPicPr>
                   <pic:blipFill>
-                    <a:blip r:embed="rId5"/>
+                    <a:blip r:embed="rId7"/>
                     <a:stretch>
                       <a:fillRect/>
                     </a:stretch>
@@ -191,20 +191,8 @@
           <w:szCs w:val="28"/>
           <w:lang w:val="ru-RU"/>
         </w:rPr>
-        <w:t>Про в</w:t>
-      </w:r>
-      <w:r>
-        <w:rPr>
-          <w:rFonts w:ascii="Times New Roman" w:hAnsi="Times New Roman" w:cs="Times New Roman"/>
-          <w:b/>
-          <w:sz w:val="28"/>
-          <w:szCs w:val="28"/>
-          <w:lang w:val="ru-RU"/>
-        </w:rPr>
-        <w:t>иконання лабораторної роботи № 3</w:t>
-      </w:r>
-      <w:bookmarkStart w:id="0" w:name="_GoBack"/>
-      <w:bookmarkEnd w:id="0"/>
+        <w:t>Про виконання лабораторної роботи № 3</w:t>
+      </w:r>
     </w:p>
     <w:p>
       <w:pPr>
@@ -549,6 +537,8 @@
         </w:rPr>
         <w:t>Львів – 2021</w:t>
       </w:r>
+      <w:bookmarkStart w:id="0" w:name="_GoBack"/>
+      <w:bookmarkEnd w:id="0"/>
     </w:p>
     <w:p>
       <w:pPr>
@@ -1011,6 +1001,7 @@
         <w:spacing w:after="0" w:line="360" w:lineRule="auto"/>
         <w:jc w:val="both"/>
         <w:rPr>
+          <w:rFonts w:ascii="Times New Roman" w:hAnsi="Times New Roman" w:cs="Times New Roman"/>
           <w:sz w:val="28"/>
           <w:szCs w:val="28"/>
           <w:lang w:val="uk-UA"/>
@@ -1018,6 +1009,7 @@
       </w:pPr>
       <w:r>
         <w:rPr>
+          <w:rFonts w:ascii="Times New Roman" w:hAnsi="Times New Roman" w:cs="Times New Roman"/>
           <w:sz w:val="28"/>
           <w:szCs w:val="28"/>
           <w:lang w:val="uk-UA"/>
@@ -1026,6 +1018,7 @@
       </w:r>
       <w:r>
         <w:rPr>
+          <w:rFonts w:ascii="Times New Roman" w:hAnsi="Times New Roman" w:cs="Times New Roman"/>
           <w:position w:val="-28"/>
           <w:sz w:val="28"/>
           <w:szCs w:val="28"/>
@@ -1052,13 +1045,14 @@
             <o:lock v:ext="edit" aspectratio="t"/>
           </v:shapetype>
           <v:shape id="_x0000_i1025" type="#_x0000_t75" style="width:48pt;height:34.2pt" o:ole="">
-            <v:imagedata r:id="rId6" o:title=""/>
+            <v:imagedata r:id="rId8" o:title=""/>
           </v:shape>
-          <o:OLEObject Type="Embed" ProgID="Equation.3" ShapeID="_x0000_i1025" DrawAspect="Content" ObjectID="_1693563213" r:id="rId7"/>
+          <o:OLEObject Type="Embed" ProgID="Equation.3" ShapeID="_x0000_i1025" DrawAspect="Content" ObjectID="_1695022736" r:id="rId9"/>
         </w:object>
       </w:r>
       <w:r>
         <w:rPr>
+          <w:rFonts w:ascii="Times New Roman" w:hAnsi="Times New Roman" w:cs="Times New Roman"/>
           <w:sz w:val="28"/>
           <w:szCs w:val="28"/>
           <w:lang w:val="uk-UA"/>
@@ -1067,6 +1061,7 @@
       </w:r>
       <w:r>
         <w:rPr>
+          <w:rFonts w:ascii="Times New Roman" w:hAnsi="Times New Roman" w:cs="Times New Roman"/>
           <w:position w:val="-28"/>
           <w:sz w:val="28"/>
           <w:szCs w:val="28"/>
@@ -1074,13 +1069,14 @@
         </w:rPr>
         <w:object w:dxaOrig="999" w:dyaOrig="680">
           <v:shape id="_x0000_i1026" type="#_x0000_t75" style="width:49.8pt;height:34.2pt" o:ole="">
-            <v:imagedata r:id="rId8" o:title=""/>
+            <v:imagedata r:id="rId10" o:title=""/>
           </v:shape>
-          <o:OLEObject Type="Embed" ProgID="Equation.3" ShapeID="_x0000_i1026" DrawAspect="Content" ObjectID="_1693563214" r:id="rId9"/>
+          <o:OLEObject Type="Embed" ProgID="Equation.3" ShapeID="_x0000_i1026" DrawAspect="Content" ObjectID="_1695022737" r:id="rId11"/>
         </w:object>
       </w:r>
       <w:r>
         <w:rPr>
+          <w:rFonts w:ascii="Times New Roman" w:hAnsi="Times New Roman" w:cs="Times New Roman"/>
           <w:sz w:val="28"/>
           <w:szCs w:val="28"/>
           <w:lang w:val="uk-UA"/>
@@ -1089,6 +1085,7 @@
       </w:r>
       <w:r>
         <w:rPr>
+          <w:rFonts w:ascii="Times New Roman" w:hAnsi="Times New Roman" w:cs="Times New Roman"/>
           <w:position w:val="-28"/>
           <w:sz w:val="28"/>
           <w:szCs w:val="28"/>
@@ -1096,13 +1093,14 @@
         </w:rPr>
         <w:object w:dxaOrig="1020" w:dyaOrig="680">
           <v:shape id="_x0000_i1027" type="#_x0000_t75" style="width:51pt;height:34.2pt" o:ole="">
-            <v:imagedata r:id="rId10" o:title=""/>
+            <v:imagedata r:id="rId12" o:title=""/>
           </v:shape>
-          <o:OLEObject Type="Embed" ProgID="Equation.3" ShapeID="_x0000_i1027" DrawAspect="Content" ObjectID="_1693563215" r:id="rId11"/>
+          <o:OLEObject Type="Embed" ProgID="Equation.3" ShapeID="_x0000_i1027" DrawAspect="Content" ObjectID="_1695022738" r:id="rId13"/>
         </w:object>
       </w:r>
       <w:r>
         <w:rPr>
+          <w:rFonts w:ascii="Times New Roman" w:hAnsi="Times New Roman" w:cs="Times New Roman"/>
           <w:sz w:val="28"/>
           <w:szCs w:val="28"/>
           <w:lang w:val="uk-UA"/>
@@ -1111,6 +1109,7 @@
       </w:r>
       <w:r>
         <w:rPr>
+          <w:rFonts w:ascii="Times New Roman" w:hAnsi="Times New Roman" w:cs="Times New Roman"/>
           <w:i/>
           <w:sz w:val="28"/>
           <w:szCs w:val="28"/>
@@ -1120,6 +1119,7 @@
       </w:r>
       <w:r>
         <w:rPr>
+          <w:rFonts w:ascii="Times New Roman" w:hAnsi="Times New Roman" w:cs="Times New Roman"/>
           <w:i/>
           <w:sz w:val="28"/>
           <w:szCs w:val="28"/>
@@ -1130,6 +1130,7 @@
       </w:r>
       <w:r>
         <w:rPr>
+          <w:rFonts w:ascii="Times New Roman" w:hAnsi="Times New Roman" w:cs="Times New Roman"/>
           <w:sz w:val="28"/>
           <w:szCs w:val="28"/>
           <w:lang w:val="uk-UA"/>
@@ -1138,6 +1139,7 @@
       </w:r>
       <w:r>
         <w:rPr>
+          <w:rFonts w:ascii="Times New Roman" w:hAnsi="Times New Roman" w:cs="Times New Roman"/>
           <w:i/>
           <w:sz w:val="28"/>
           <w:szCs w:val="28"/>
@@ -1147,6 +1149,7 @@
       </w:r>
       <w:r>
         <w:rPr>
+          <w:rFonts w:ascii="Times New Roman" w:hAnsi="Times New Roman" w:cs="Times New Roman"/>
           <w:sz w:val="28"/>
           <w:szCs w:val="28"/>
           <w:lang w:val="uk-UA"/>
@@ -1155,6 +1158,7 @@
       </w:r>
       <w:r>
         <w:rPr>
+          <w:rFonts w:ascii="Times New Roman" w:hAnsi="Times New Roman" w:cs="Times New Roman"/>
           <w:i/>
           <w:sz w:val="28"/>
           <w:szCs w:val="28"/>
@@ -1164,6 +1168,7 @@
       </w:r>
       <w:r>
         <w:rPr>
+          <w:rFonts w:ascii="Times New Roman" w:hAnsi="Times New Roman" w:cs="Times New Roman"/>
           <w:sz w:val="28"/>
           <w:szCs w:val="28"/>
           <w:vertAlign w:val="superscript"/>
@@ -1173,6 +1178,7 @@
       </w:r>
       <w:r>
         <w:rPr>
+          <w:rFonts w:ascii="Times New Roman" w:hAnsi="Times New Roman" w:cs="Times New Roman"/>
           <w:sz w:val="28"/>
           <w:szCs w:val="28"/>
           <w:lang w:val="uk-UA"/>
@@ -1189,6 +1195,7 @@
         <w:spacing w:after="0" w:line="360" w:lineRule="auto"/>
         <w:jc w:val="both"/>
         <w:rPr>
+          <w:rFonts w:ascii="Times New Roman" w:hAnsi="Times New Roman" w:cs="Times New Roman"/>
           <w:sz w:val="28"/>
           <w:szCs w:val="28"/>
           <w:lang w:val="uk-UA"/>
@@ -1196,6 +1203,7 @@
       </w:pPr>
       <w:r>
         <w:rPr>
+          <w:rFonts w:ascii="Times New Roman" w:hAnsi="Times New Roman" w:cs="Times New Roman"/>
           <w:sz w:val="28"/>
           <w:szCs w:val="28"/>
           <w:lang w:val="uk-UA"/>
@@ -1204,6 +1212,7 @@
       </w:r>
       <w:r>
         <w:rPr>
+          <w:rFonts w:ascii="Times New Roman" w:hAnsi="Times New Roman" w:cs="Times New Roman"/>
           <w:i/>
           <w:sz w:val="28"/>
           <w:szCs w:val="28"/>
@@ -1213,6 +1222,7 @@
       </w:r>
       <w:r>
         <w:rPr>
+          <w:rFonts w:ascii="Times New Roman" w:hAnsi="Times New Roman" w:cs="Times New Roman"/>
           <w:sz w:val="28"/>
           <w:szCs w:val="28"/>
           <w:lang w:val="uk-UA"/>
@@ -1221,6 +1231,7 @@
       </w:r>
       <w:r>
         <w:rPr>
+          <w:rFonts w:ascii="Times New Roman" w:hAnsi="Times New Roman" w:cs="Times New Roman"/>
           <w:i/>
           <w:sz w:val="28"/>
           <w:szCs w:val="28"/>
@@ -1231,6 +1242,7 @@
       </w:r>
       <w:r>
         <w:rPr>
+          <w:rFonts w:ascii="Times New Roman" w:hAnsi="Times New Roman" w:cs="Times New Roman"/>
           <w:sz w:val="28"/>
           <w:szCs w:val="28"/>
           <w:lang w:val="uk-UA"/>
@@ -1239,6 +1251,7 @@
       </w:r>
       <w:r>
         <w:rPr>
+          <w:rFonts w:ascii="Times New Roman" w:hAnsi="Times New Roman" w:cs="Times New Roman"/>
           <w:i/>
           <w:sz w:val="28"/>
           <w:szCs w:val="28"/>
@@ -1248,6 +1261,7 @@
       </w:r>
       <w:r>
         <w:rPr>
+          <w:rFonts w:ascii="Times New Roman" w:hAnsi="Times New Roman" w:cs="Times New Roman"/>
           <w:sz w:val="28"/>
           <w:szCs w:val="28"/>
           <w:lang w:val="uk-UA"/>
@@ -1256,6 +1270,7 @@
       </w:r>
       <w:r>
         <w:rPr>
+          <w:rFonts w:ascii="Times New Roman" w:hAnsi="Times New Roman" w:cs="Times New Roman"/>
           <w:sz w:val="28"/>
           <w:szCs w:val="28"/>
           <w:lang w:val="uk-UA"/>
@@ -1264,40 +1279,26 @@
       </w:r>
       <w:r>
         <w:rPr>
+          <w:rFonts w:ascii="Times New Roman" w:hAnsi="Times New Roman" w:cs="Times New Roman"/>
           <w:sz w:val="28"/>
           <w:szCs w:val="28"/>
           <w:lang w:val="uk-UA"/>
         </w:rPr>
-        <w:t xml:space="preserve"> </w:t>
-      </w:r>
-      <w:r>
-        <w:rPr>
-          <w:rFonts w:ascii="Cambria Math" w:hAnsi="Cambria Math" w:cs="Cambria Math"/>
+        <w:t xml:space="preserve"> ℕ, </w:t>
+      </w:r>
+      <w:r>
+        <w:rPr>
+          <w:rFonts w:ascii="Times New Roman" w:hAnsi="Times New Roman" w:cs="Times New Roman"/>
+          <w:i/>
           <w:sz w:val="28"/>
           <w:szCs w:val="28"/>
           <w:lang w:val="uk-UA"/>
         </w:rPr>
-        <w:t>ℕ</w:t>
-      </w:r>
-      <w:r>
-        <w:rPr>
-          <w:sz w:val="28"/>
-          <w:szCs w:val="28"/>
-          <w:lang w:val="uk-UA"/>
-        </w:rPr>
-        <w:t xml:space="preserve">, </w:t>
-      </w:r>
-      <w:r>
-        <w:rPr>
-          <w:i/>
-          <w:sz w:val="28"/>
-          <w:szCs w:val="28"/>
-          <w:lang w:val="uk-UA"/>
-        </w:rPr>
         <w:t>d</w:t>
       </w:r>
       <w:r>
         <w:rPr>
+          <w:rFonts w:ascii="Times New Roman" w:hAnsi="Times New Roman" w:cs="Times New Roman"/>
           <w:i/>
           <w:sz w:val="28"/>
           <w:szCs w:val="28"/>
@@ -1308,6 +1309,7 @@
       </w:r>
       <w:r>
         <w:rPr>
+          <w:rFonts w:ascii="Times New Roman" w:hAnsi="Times New Roman" w:cs="Times New Roman"/>
           <w:sz w:val="28"/>
           <w:szCs w:val="28"/>
           <w:lang w:val="uk-UA"/>
@@ -1316,6 +1318,7 @@
       </w:r>
       <w:r>
         <w:rPr>
+          <w:rFonts w:ascii="Times New Roman" w:hAnsi="Times New Roman" w:cs="Times New Roman"/>
           <w:i/>
           <w:sz w:val="28"/>
           <w:szCs w:val="28"/>
@@ -1325,6 +1328,7 @@
       </w:r>
       <w:r>
         <w:rPr>
+          <w:rFonts w:ascii="Times New Roman" w:hAnsi="Times New Roman" w:cs="Times New Roman"/>
           <w:sz w:val="28"/>
           <w:szCs w:val="28"/>
           <w:lang w:val="uk-UA"/>
@@ -1333,6 +1337,7 @@
       </w:r>
       <w:r>
         <w:rPr>
+          <w:rFonts w:ascii="Times New Roman" w:hAnsi="Times New Roman" w:cs="Times New Roman"/>
           <w:i/>
           <w:sz w:val="28"/>
           <w:szCs w:val="28"/>
@@ -1342,6 +1347,7 @@
       </w:r>
       <w:r>
         <w:rPr>
+          <w:rFonts w:ascii="Times New Roman" w:hAnsi="Times New Roman" w:cs="Times New Roman"/>
           <w:sz w:val="28"/>
           <w:szCs w:val="28"/>
           <w:lang w:val="uk-UA"/>
@@ -1350,6 +1356,7 @@
       </w:r>
       <w:r>
         <w:rPr>
+          <w:rFonts w:ascii="Times New Roman" w:hAnsi="Times New Roman" w:cs="Times New Roman"/>
           <w:i/>
           <w:sz w:val="28"/>
           <w:szCs w:val="28"/>
@@ -1359,6 +1366,7 @@
       </w:r>
       <w:r>
         <w:rPr>
+          <w:rFonts w:ascii="Times New Roman" w:hAnsi="Times New Roman" w:cs="Times New Roman"/>
           <w:sz w:val="28"/>
           <w:szCs w:val="28"/>
           <w:vertAlign w:val="superscript"/>
@@ -1368,6 +1376,7 @@
       </w:r>
       <w:r>
         <w:rPr>
+          <w:rFonts w:ascii="Times New Roman" w:hAnsi="Times New Roman" w:cs="Times New Roman"/>
           <w:sz w:val="28"/>
           <w:szCs w:val="28"/>
           <w:lang w:val="uk-UA"/>
@@ -1384,6 +1393,7 @@
         <w:spacing w:after="0" w:line="360" w:lineRule="auto"/>
         <w:jc w:val="both"/>
         <w:rPr>
+          <w:rFonts w:ascii="Times New Roman" w:hAnsi="Times New Roman" w:cs="Times New Roman"/>
           <w:sz w:val="28"/>
           <w:szCs w:val="28"/>
           <w:lang w:val="uk-UA"/>
@@ -1391,6 +1401,7 @@
       </w:pPr>
       <w:r>
         <w:rPr>
+          <w:rFonts w:ascii="Times New Roman" w:hAnsi="Times New Roman" w:cs="Times New Roman"/>
           <w:sz w:val="28"/>
           <w:szCs w:val="28"/>
           <w:lang w:val="uk-UA"/>
@@ -1399,6 +1410,7 @@
       </w:r>
       <w:r>
         <w:rPr>
+          <w:rFonts w:ascii="Times New Roman" w:hAnsi="Times New Roman" w:cs="Times New Roman"/>
           <w:i/>
           <w:sz w:val="28"/>
           <w:szCs w:val="28"/>
@@ -1409,6 +1421,7 @@
       </w:r>
       <w:r>
         <w:rPr>
+          <w:rFonts w:ascii="Times New Roman" w:hAnsi="Times New Roman" w:cs="Times New Roman"/>
           <w:sz w:val="28"/>
           <w:szCs w:val="28"/>
           <w:lang w:val="uk-UA"/>
@@ -1417,6 +1430,7 @@
       </w:r>
       <w:r>
         <w:rPr>
+          <w:rFonts w:ascii="Times New Roman" w:hAnsi="Times New Roman" w:cs="Times New Roman"/>
           <w:i/>
           <w:sz w:val="28"/>
           <w:szCs w:val="28"/>
@@ -1427,6 +1441,7 @@
       </w:r>
       <w:r>
         <w:rPr>
+          <w:rFonts w:ascii="Times New Roman" w:hAnsi="Times New Roman" w:cs="Times New Roman"/>
           <w:sz w:val="28"/>
           <w:szCs w:val="28"/>
           <w:lang w:val="uk-UA"/>
@@ -1435,6 +1450,7 @@
       </w:r>
       <w:r>
         <w:rPr>
+          <w:rFonts w:ascii="Times New Roman" w:hAnsi="Times New Roman" w:cs="Times New Roman"/>
           <w:i/>
           <w:sz w:val="28"/>
           <w:szCs w:val="28"/>
@@ -1444,6 +1460,7 @@
       </w:r>
       <w:r>
         <w:rPr>
+          <w:rFonts w:ascii="Times New Roman" w:hAnsi="Times New Roman" w:cs="Times New Roman"/>
           <w:sz w:val="28"/>
           <w:szCs w:val="28"/>
           <w:lang w:val="uk-UA"/>
@@ -1452,6 +1469,7 @@
       </w:r>
       <w:r>
         <w:rPr>
+          <w:rFonts w:ascii="Times New Roman" w:hAnsi="Times New Roman" w:cs="Times New Roman"/>
           <w:i/>
           <w:sz w:val="28"/>
           <w:szCs w:val="28"/>
@@ -1461,6 +1479,7 @@
       </w:r>
       <w:r>
         <w:rPr>
+          <w:rFonts w:ascii="Times New Roman" w:hAnsi="Times New Roman" w:cs="Times New Roman"/>
           <w:sz w:val="28"/>
           <w:szCs w:val="28"/>
           <w:lang w:val="uk-UA"/>
@@ -1469,6 +1488,7 @@
       </w:r>
       <w:r>
         <w:rPr>
+          <w:rFonts w:ascii="Times New Roman" w:hAnsi="Times New Roman" w:cs="Times New Roman"/>
           <w:sz w:val="28"/>
           <w:szCs w:val="28"/>
           <w:lang w:val="uk-UA"/>
@@ -1477,40 +1497,26 @@
       </w:r>
       <w:r>
         <w:rPr>
+          <w:rFonts w:ascii="Times New Roman" w:hAnsi="Times New Roman" w:cs="Times New Roman"/>
           <w:sz w:val="28"/>
           <w:szCs w:val="28"/>
           <w:lang w:val="uk-UA"/>
         </w:rPr>
-        <w:t xml:space="preserve"> </w:t>
-      </w:r>
-      <w:r>
-        <w:rPr>
-          <w:rFonts w:ascii="Cambria Math" w:hAnsi="Cambria Math" w:cs="Cambria Math"/>
+        <w:t xml:space="preserve"> ℕ, </w:t>
+      </w:r>
+      <w:r>
+        <w:rPr>
+          <w:rFonts w:ascii="Times New Roman" w:hAnsi="Times New Roman" w:cs="Times New Roman"/>
+          <w:i/>
           <w:sz w:val="28"/>
           <w:szCs w:val="28"/>
           <w:lang w:val="uk-UA"/>
         </w:rPr>
-        <w:t>ℕ</w:t>
-      </w:r>
-      <w:r>
-        <w:rPr>
-          <w:sz w:val="28"/>
-          <w:szCs w:val="28"/>
-          <w:lang w:val="uk-UA"/>
-        </w:rPr>
-        <w:t xml:space="preserve">, </w:t>
-      </w:r>
-      <w:r>
-        <w:rPr>
-          <w:i/>
-          <w:sz w:val="28"/>
-          <w:szCs w:val="28"/>
-          <w:lang w:val="uk-UA"/>
-        </w:rPr>
         <w:t>d</w:t>
       </w:r>
       <w:r>
         <w:rPr>
+          <w:rFonts w:ascii="Times New Roman" w:hAnsi="Times New Roman" w:cs="Times New Roman"/>
           <w:i/>
           <w:sz w:val="28"/>
           <w:szCs w:val="28"/>
@@ -1521,6 +1527,7 @@
       </w:r>
       <w:r>
         <w:rPr>
+          <w:rFonts w:ascii="Times New Roman" w:hAnsi="Times New Roman" w:cs="Times New Roman"/>
           <w:sz w:val="28"/>
           <w:szCs w:val="28"/>
           <w:lang w:val="uk-UA"/>
@@ -1529,6 +1536,7 @@
       </w:r>
       <w:r>
         <w:rPr>
+          <w:rFonts w:ascii="Times New Roman" w:hAnsi="Times New Roman" w:cs="Times New Roman"/>
           <w:i/>
           <w:sz w:val="28"/>
           <w:szCs w:val="28"/>
@@ -1538,6 +1546,7 @@
       </w:r>
       <w:r>
         <w:rPr>
+          <w:rFonts w:ascii="Times New Roman" w:hAnsi="Times New Roman" w:cs="Times New Roman"/>
           <w:sz w:val="28"/>
           <w:szCs w:val="28"/>
           <w:lang w:val="uk-UA"/>
@@ -1546,6 +1555,7 @@
       </w:r>
       <w:r>
         <w:rPr>
+          <w:rFonts w:ascii="Times New Roman" w:hAnsi="Times New Roman" w:cs="Times New Roman"/>
           <w:i/>
           <w:sz w:val="28"/>
           <w:szCs w:val="28"/>
@@ -1555,6 +1565,7 @@
       </w:r>
       <w:r>
         <w:rPr>
+          <w:rFonts w:ascii="Times New Roman" w:hAnsi="Times New Roman" w:cs="Times New Roman"/>
           <w:sz w:val="28"/>
           <w:szCs w:val="28"/>
           <w:lang w:val="uk-UA"/>
@@ -1563,6 +1574,7 @@
       </w:r>
       <w:r>
         <w:rPr>
+          <w:rFonts w:ascii="Times New Roman" w:hAnsi="Times New Roman" w:cs="Times New Roman"/>
           <w:i/>
           <w:sz w:val="28"/>
           <w:szCs w:val="28"/>
@@ -1572,6 +1584,7 @@
       </w:r>
       <w:r>
         <w:rPr>
+          <w:rFonts w:ascii="Times New Roman" w:hAnsi="Times New Roman" w:cs="Times New Roman"/>
           <w:sz w:val="28"/>
           <w:szCs w:val="28"/>
           <w:lang w:val="uk-UA"/>
@@ -1580,6 +1593,7 @@
       </w:r>
       <w:r>
         <w:rPr>
+          <w:rFonts w:ascii="Times New Roman" w:hAnsi="Times New Roman" w:cs="Times New Roman"/>
           <w:sz w:val="28"/>
           <w:szCs w:val="28"/>
           <w:vertAlign w:val="superscript"/>
@@ -1589,6 +1603,7 @@
       </w:r>
       <w:r>
         <w:rPr>
+          <w:rFonts w:ascii="Times New Roman" w:hAnsi="Times New Roman" w:cs="Times New Roman"/>
           <w:i/>
           <w:sz w:val="28"/>
           <w:szCs w:val="28"/>
@@ -1598,12 +1613,26 @@
       </w:r>
       <w:r>
         <w:rPr>
+          <w:rFonts w:ascii="Times New Roman" w:hAnsi="Times New Roman" w:cs="Times New Roman"/>
           <w:sz w:val="28"/>
           <w:szCs w:val="28"/>
           <w:lang w:val="uk-UA"/>
         </w:rPr>
         <w:t>).</w:t>
       </w:r>
+    </w:p>
+    <w:p>
+      <w:pPr>
+        <w:spacing w:after="0" w:line="360" w:lineRule="auto"/>
+        <w:ind w:left="720"/>
+        <w:jc w:val="both"/>
+        <w:rPr>
+          <w:rFonts w:ascii="Times New Roman" w:hAnsi="Times New Roman" w:cs="Times New Roman"/>
+          <w:sz w:val="28"/>
+          <w:szCs w:val="28"/>
+          <w:lang w:val="uk-UA"/>
+        </w:rPr>
+      </w:pPr>
     </w:p>
     <w:p>
       <w:pPr>
@@ -1623,7 +1652,6 @@
           <w:szCs w:val="28"/>
           <w:lang w:val="uk-UA"/>
         </w:rPr>
-        <w:lastRenderedPageBreak/>
         <w:t>Покроковий опис роботи алгоритму</w:t>
       </w:r>
     </w:p>
@@ -2548,6 +2576,7 @@
         <w:spacing w:after="0" w:line="360" w:lineRule="auto"/>
         <w:jc w:val="both"/>
         <w:rPr>
+          <w:rFonts w:ascii="Times New Roman" w:hAnsi="Times New Roman" w:cs="Times New Roman"/>
           <w:sz w:val="28"/>
           <w:szCs w:val="28"/>
           <w:lang w:val="uk-UA"/>
@@ -2555,27 +2584,12 @@
       </w:pPr>
       <w:r>
         <w:rPr>
+          <w:rFonts w:ascii="Times New Roman" w:hAnsi="Times New Roman" w:cs="Times New Roman"/>
           <w:sz w:val="28"/>
           <w:szCs w:val="28"/>
           <w:lang w:val="uk-UA"/>
         </w:rPr>
-        <w:t xml:space="preserve">12. </w:t>
-      </w:r>
-      <w:r>
-        <w:rPr>
-          <w:sz w:val="28"/>
-          <w:szCs w:val="28"/>
-          <w:lang w:val="uk-UA"/>
-        </w:rPr>
-        <w:t>Задано одномірний масив дійсних чисел. Впорядкувати елементи, розташовані після максимально</w:t>
-      </w:r>
-      <w:r>
-        <w:rPr>
-          <w:sz w:val="28"/>
-          <w:szCs w:val="28"/>
-          <w:lang w:val="uk-UA"/>
-        </w:rPr>
-        <w:t>го елемента в порядку спадання.</w:t>
+        <w:t>12. Задано одномірний масив дійсних чисел. Впорядкувати елементи, розташовані після максимального елемента в порядку спадання.</w:t>
       </w:r>
     </w:p>
     <w:p>
@@ -4711,6 +4725,7 @@
           <w:szCs w:val="20"/>
           <w:lang w:val="uk-UA" w:eastAsia="uk-UA"/>
         </w:rPr>
+        <w:lastRenderedPageBreak/>
         <w:t xml:space="preserve">        </w:t>
       </w:r>
       <w:r>
@@ -5100,7 +5115,6 @@
           <w:szCs w:val="20"/>
           <w:lang w:val="uk-UA" w:eastAsia="uk-UA"/>
         </w:rPr>
-        <w:lastRenderedPageBreak/>
         <w:t xml:space="preserve">        </w:t>
       </w:r>
       <w:r>
@@ -11860,6 +11874,7 @@
         <w:rPr>
           <w:color w:val="BEC0C2"/>
         </w:rPr>
+        <w:lastRenderedPageBreak/>
         <w:t xml:space="preserve">                    </w:t>
       </w:r>
       <w:r>
@@ -12490,7 +12505,6 @@
           <w:szCs w:val="20"/>
           <w:lang w:val="uk-UA" w:eastAsia="uk-UA"/>
         </w:rPr>
-        <w:lastRenderedPageBreak/>
         <w:t xml:space="preserve">                        </w:t>
       </w:r>
       <w:r>
@@ -17440,6 +17454,7 @@
           <w:szCs w:val="20"/>
           <w:lang w:val="uk-UA" w:eastAsia="uk-UA"/>
         </w:rPr>
+        <w:lastRenderedPageBreak/>
         <w:t>{</w:t>
       </w:r>
     </w:p>
@@ -17734,7 +17749,6 @@
           <w:szCs w:val="20"/>
           <w:lang w:val="uk-UA" w:eastAsia="uk-UA"/>
         </w:rPr>
-        <w:lastRenderedPageBreak/>
         <w:t xml:space="preserve">    </w:t>
       </w:r>
       <w:r>
@@ -19148,7 +19162,7 @@
                     <pic:cNvPicPr/>
                   </pic:nvPicPr>
                   <pic:blipFill>
-                    <a:blip r:embed="rId12"/>
+                    <a:blip r:embed="rId14"/>
                     <a:stretch>
                       <a:fillRect/>
                     </a:stretch>
@@ -19205,7 +19219,7 @@
                     <pic:cNvPicPr/>
                   </pic:nvPicPr>
                   <pic:blipFill>
-                    <a:blip r:embed="rId13"/>
+                    <a:blip r:embed="rId15"/>
                     <a:stretch>
                       <a:fillRect/>
                     </a:stretch>
@@ -19285,7 +19299,7 @@
           <w:szCs w:val="28"/>
           <w:lang w:val="uk-UA"/>
         </w:rPr>
-        <w:t>Шела</w:t>
+        <w:t>Шел</w:t>
       </w:r>
       <w:r>
         <w:rPr>
@@ -19294,6 +19308,24 @@
           <w:szCs w:val="28"/>
           <w:lang w:val="uk-UA"/>
         </w:rPr>
+        <w:t>л</w:t>
+      </w:r>
+      <w:r>
+        <w:rPr>
+          <w:rFonts w:ascii="Times New Roman" w:hAnsi="Times New Roman" w:cs="Times New Roman"/>
+          <w:sz w:val="28"/>
+          <w:szCs w:val="28"/>
+          <w:lang w:val="uk-UA"/>
+        </w:rPr>
+        <w:t>а</w:t>
+      </w:r>
+      <w:r>
+        <w:rPr>
+          <w:rFonts w:ascii="Times New Roman" w:hAnsi="Times New Roman" w:cs="Times New Roman"/>
+          <w:sz w:val="28"/>
+          <w:szCs w:val="28"/>
+          <w:lang w:val="uk-UA"/>
+        </w:rPr>
         <w:t xml:space="preserve">, здійснив програмну реалізацію алгоритму сортування </w:t>
       </w:r>
       <w:r>
@@ -19303,7 +19335,7 @@
           <w:szCs w:val="28"/>
           <w:lang w:val="uk-UA"/>
         </w:rPr>
-        <w:t>Шела</w:t>
+        <w:t>Шел</w:t>
       </w:r>
       <w:r>
         <w:rPr>
@@ -19312,6 +19344,24 @@
           <w:szCs w:val="28"/>
           <w:lang w:val="uk-UA"/>
         </w:rPr>
+        <w:t>л</w:t>
+      </w:r>
+      <w:r>
+        <w:rPr>
+          <w:rFonts w:ascii="Times New Roman" w:hAnsi="Times New Roman" w:cs="Times New Roman"/>
+          <w:sz w:val="28"/>
+          <w:szCs w:val="28"/>
+          <w:lang w:val="uk-UA"/>
+        </w:rPr>
+        <w:t>а</w:t>
+      </w:r>
+      <w:r>
+        <w:rPr>
+          <w:rFonts w:ascii="Times New Roman" w:hAnsi="Times New Roman" w:cs="Times New Roman"/>
+          <w:sz w:val="28"/>
+          <w:szCs w:val="28"/>
+          <w:lang w:val="uk-UA"/>
+        </w:rPr>
         <w:t xml:space="preserve">, дослідив швидкодію алгоритму сортування </w:t>
       </w:r>
       <w:r>
@@ -19321,7 +19371,25 @@
           <w:szCs w:val="28"/>
           <w:lang w:val="uk-UA"/>
         </w:rPr>
-        <w:t>Шела</w:t>
+        <w:t>Шел</w:t>
+      </w:r>
+      <w:r>
+        <w:rPr>
+          <w:rFonts w:ascii="Times New Roman" w:hAnsi="Times New Roman" w:cs="Times New Roman"/>
+          <w:sz w:val="28"/>
+          <w:szCs w:val="28"/>
+          <w:lang w:val="uk-UA"/>
+        </w:rPr>
+        <w:t>л</w:t>
+      </w:r>
+      <w:r>
+        <w:rPr>
+          <w:rFonts w:ascii="Times New Roman" w:hAnsi="Times New Roman" w:cs="Times New Roman"/>
+          <w:sz w:val="28"/>
+          <w:szCs w:val="28"/>
+          <w:lang w:val="uk-UA"/>
+        </w:rPr>
+        <w:t>а</w:t>
       </w:r>
       <w:r>
         <w:rPr>
@@ -19404,6 +19472,16 @@
         <w:rPr>
           <w:rFonts w:ascii="Times New Roman" w:eastAsiaTheme="minorEastAsia" w:hAnsi="Times New Roman" w:cs="Times New Roman"/>
           <w:b/>
+          <w:sz w:val="28"/>
+          <w:szCs w:val="28"/>
+          <w:lang w:val="uk-UA"/>
+        </w:rPr>
+        <w:t>)</w:t>
+      </w:r>
+      <w:r>
+        <w:rPr>
+          <w:rFonts w:ascii="Times New Roman" w:eastAsiaTheme="minorEastAsia" w:hAnsi="Times New Roman" w:cs="Times New Roman"/>
+          <w:b/>
           <w:bCs/>
           <w:iCs/>
           <w:sz w:val="28"/>
@@ -19435,13 +19513,111 @@
       </w:pPr>
     </w:p>
     <w:sectPr>
+      <w:footerReference w:type="default" r:id="rId16"/>
       <w:pgSz w:w="11906" w:h="16838"/>
       <w:pgMar w:top="850" w:right="850" w:bottom="850" w:left="1417" w:header="708" w:footer="708" w:gutter="0"/>
       <w:cols w:space="708"/>
+      <w:titlePg/>
       <w:docGrid w:linePitch="360"/>
     </w:sectPr>
   </w:body>
 </w:document>
+</file>
+
+<file path=word/endnotes.xml><?xml version="1.0" encoding="utf-8"?>
+<w:endnotes xmlns:wpc="http://schemas.microsoft.com/office/word/2010/wordprocessingCanvas" xmlns:cx="http://schemas.microsoft.com/office/drawing/2014/chartex" xmlns:mc="http://schemas.openxmlformats.org/markup-compatibility/2006" xmlns:o="urn:schemas-microsoft-com:office:office" xmlns:r="http://schemas.openxmlformats.org/officeDocument/2006/relationships" xmlns:m="http://schemas.openxmlformats.org/officeDocument/2006/math" xmlns:v="urn:schemas-microsoft-com:vml" xmlns:wp14="http://schemas.microsoft.com/office/word/2010/wordprocessingDrawing" xmlns:wp="http://schemas.openxmlformats.org/drawingml/2006/wordprocessingDrawing" xmlns:w10="urn:schemas-microsoft-com:office:word" xmlns:w="http://schemas.openxmlformats.org/wordprocessingml/2006/main" xmlns:w14="http://schemas.microsoft.com/office/word/2010/wordml" xmlns:w15="http://schemas.microsoft.com/office/word/2012/wordml" xmlns:w16se="http://schemas.microsoft.com/office/word/2015/wordml/symex" xmlns:wpg="http://schemas.microsoft.com/office/word/2010/wordprocessingGroup" xmlns:wpi="http://schemas.microsoft.com/office/word/2010/wordprocessingInk" xmlns:wne="http://schemas.microsoft.com/office/word/2006/wordml" xmlns:wps="http://schemas.microsoft.com/office/word/2010/wordprocessingShape" mc:Ignorable="w14 w15 w16se wp14">
+  <w:endnote w:type="separator" w:id="-1">
+    <w:p>
+      <w:pPr>
+        <w:spacing w:after="0" w:line="240" w:lineRule="auto"/>
+      </w:pPr>
+      <w:r>
+        <w:separator/>
+      </w:r>
+    </w:p>
+  </w:endnote>
+  <w:endnote w:type="continuationSeparator" w:id="0">
+    <w:p>
+      <w:pPr>
+        <w:spacing w:after="0" w:line="240" w:lineRule="auto"/>
+      </w:pPr>
+      <w:r>
+        <w:continuationSeparator/>
+      </w:r>
+    </w:p>
+  </w:endnote>
+</w:endnotes>
+</file>
+
+<file path=word/footer1.xml><?xml version="1.0" encoding="utf-8"?>
+<w:ftr xmlns:wpc="http://schemas.microsoft.com/office/word/2010/wordprocessingCanvas" xmlns:cx="http://schemas.microsoft.com/office/drawing/2014/chartex" xmlns:mc="http://schemas.openxmlformats.org/markup-compatibility/2006" xmlns:o="urn:schemas-microsoft-com:office:office" xmlns:r="http://schemas.openxmlformats.org/officeDocument/2006/relationships" xmlns:m="http://schemas.openxmlformats.org/officeDocument/2006/math" xmlns:v="urn:schemas-microsoft-com:vml" xmlns:wp14="http://schemas.microsoft.com/office/word/2010/wordprocessingDrawing" xmlns:wp="http://schemas.openxmlformats.org/drawingml/2006/wordprocessingDrawing" xmlns:w10="urn:schemas-microsoft-com:office:word" xmlns:w="http://schemas.openxmlformats.org/wordprocessingml/2006/main" xmlns:w14="http://schemas.microsoft.com/office/word/2010/wordml" xmlns:w15="http://schemas.microsoft.com/office/word/2012/wordml" xmlns:w16se="http://schemas.microsoft.com/office/word/2015/wordml/symex" xmlns:wpg="http://schemas.microsoft.com/office/word/2010/wordprocessingGroup" xmlns:wpi="http://schemas.microsoft.com/office/word/2010/wordprocessingInk" xmlns:wne="http://schemas.microsoft.com/office/word/2006/wordml" xmlns:wps="http://schemas.microsoft.com/office/word/2010/wordprocessingShape" mc:Ignorable="w14 w15 w16se wp14">
+  <w:sdt>
+    <w:sdtPr>
+      <w:id w:val="-1742943136"/>
+      <w:docPartObj>
+        <w:docPartGallery w:val="Page Numbers (Bottom of Page)"/>
+        <w:docPartUnique/>
+      </w:docPartObj>
+    </w:sdtPr>
+    <w:sdtContent>
+      <w:p>
+        <w:pPr>
+          <w:pStyle w:val="a6"/>
+          <w:jc w:val="right"/>
+        </w:pPr>
+        <w:r>
+          <w:fldChar w:fldCharType="begin"/>
+        </w:r>
+        <w:r>
+          <w:instrText>PAGE   \* MERGEFORMAT</w:instrText>
+        </w:r>
+        <w:r>
+          <w:fldChar w:fldCharType="separate"/>
+        </w:r>
+        <w:r>
+          <w:rPr>
+            <w:noProof/>
+            <w:lang w:val="uk-UA"/>
+          </w:rPr>
+          <w:t>3</w:t>
+        </w:r>
+        <w:r>
+          <w:fldChar w:fldCharType="end"/>
+        </w:r>
+      </w:p>
+    </w:sdtContent>
+  </w:sdt>
+  <w:p>
+    <w:pPr>
+      <w:pStyle w:val="a6"/>
+    </w:pPr>
+  </w:p>
+</w:ftr>
+</file>
+
+<file path=word/footnotes.xml><?xml version="1.0" encoding="utf-8"?>
+<w:footnotes xmlns:wpc="http://schemas.microsoft.com/office/word/2010/wordprocessingCanvas" xmlns:cx="http://schemas.microsoft.com/office/drawing/2014/chartex" xmlns:mc="http://schemas.openxmlformats.org/markup-compatibility/2006" xmlns:o="urn:schemas-microsoft-com:office:office" xmlns:r="http://schemas.openxmlformats.org/officeDocument/2006/relationships" xmlns:m="http://schemas.openxmlformats.org/officeDocument/2006/math" xmlns:v="urn:schemas-microsoft-com:vml" xmlns:wp14="http://schemas.microsoft.com/office/word/2010/wordprocessingDrawing" xmlns:wp="http://schemas.openxmlformats.org/drawingml/2006/wordprocessingDrawing" xmlns:w10="urn:schemas-microsoft-com:office:word" xmlns:w="http://schemas.openxmlformats.org/wordprocessingml/2006/main" xmlns:w14="http://schemas.microsoft.com/office/word/2010/wordml" xmlns:w15="http://schemas.microsoft.com/office/word/2012/wordml" xmlns:w16se="http://schemas.microsoft.com/office/word/2015/wordml/symex" xmlns:wpg="http://schemas.microsoft.com/office/word/2010/wordprocessingGroup" xmlns:wpi="http://schemas.microsoft.com/office/word/2010/wordprocessingInk" xmlns:wne="http://schemas.microsoft.com/office/word/2006/wordml" xmlns:wps="http://schemas.microsoft.com/office/word/2010/wordprocessingShape" mc:Ignorable="w14 w15 w16se wp14">
+  <w:footnote w:type="separator" w:id="-1">
+    <w:p>
+      <w:pPr>
+        <w:spacing w:after="0" w:line="240" w:lineRule="auto"/>
+      </w:pPr>
+      <w:r>
+        <w:separator/>
+      </w:r>
+    </w:p>
+  </w:footnote>
+  <w:footnote w:type="continuationSeparator" w:id="0">
+    <w:p>
+      <w:pPr>
+        <w:spacing w:after="0" w:line="240" w:lineRule="auto"/>
+      </w:pPr>
+      <w:r>
+        <w:continuationSeparator/>
+      </w:r>
+    </w:p>
+  </w:footnote>
+</w:footnotes>
 </file>
 
 <file path=word/numbering.xml><?xml version="1.0" encoding="utf-8"?>
@@ -20444,6 +20620,56 @@
       <w:color w:val="808080"/>
     </w:rPr>
   </w:style>
+  <w:style w:type="paragraph" w:styleId="a4">
+    <w:name w:val="header"/>
+    <w:basedOn w:val="a"/>
+    <w:link w:val="a5"/>
+    <w:uiPriority w:val="99"/>
+    <w:unhideWhenUsed/>
+    <w:rsid w:val="00B31B67"/>
+    <w:pPr>
+      <w:tabs>
+        <w:tab w:val="center" w:pos="4819"/>
+        <w:tab w:val="right" w:pos="9639"/>
+      </w:tabs>
+      <w:spacing w:after="0" w:line="240" w:lineRule="auto"/>
+    </w:pPr>
+  </w:style>
+  <w:style w:type="character" w:customStyle="1" w:styleId="a5">
+    <w:name w:val="Верхний колонтитул Знак"/>
+    <w:basedOn w:val="a0"/>
+    <w:link w:val="a4"/>
+    <w:uiPriority w:val="99"/>
+    <w:rsid w:val="00B31B67"/>
+    <w:rPr>
+      <w:lang w:val="en-US"/>
+    </w:rPr>
+  </w:style>
+  <w:style w:type="paragraph" w:styleId="a6">
+    <w:name w:val="footer"/>
+    <w:basedOn w:val="a"/>
+    <w:link w:val="a7"/>
+    <w:uiPriority w:val="99"/>
+    <w:unhideWhenUsed/>
+    <w:rsid w:val="00B31B67"/>
+    <w:pPr>
+      <w:tabs>
+        <w:tab w:val="center" w:pos="4819"/>
+        <w:tab w:val="right" w:pos="9639"/>
+      </w:tabs>
+      <w:spacing w:after="0" w:line="240" w:lineRule="auto"/>
+    </w:pPr>
+  </w:style>
+  <w:style w:type="character" w:customStyle="1" w:styleId="a7">
+    <w:name w:val="Нижний колонтитул Знак"/>
+    <w:basedOn w:val="a0"/>
+    <w:link w:val="a6"/>
+    <w:uiPriority w:val="99"/>
+    <w:rsid w:val="00B31B67"/>
+    <w:rPr>
+      <w:lang w:val="en-US"/>
+    </w:rPr>
+  </w:style>
 </w:styles>
 </file>
 

</xml_diff>